<commit_message>
update the daily speak
</commit_message>
<xml_diff>
--- a/Master Degree/English/Daily Speak.docx
+++ b/Master Degree/English/Daily Speak.docx
@@ -14,11 +14,12 @@
           <w:rFonts w:hint="eastAsia"/>
           <w:lang w:val="en-US" w:eastAsia="zh-CN"/>
         </w:rPr>
-        <w:t>Day 1</w:t>
+        <w:t>Day 1  Week Business Of America</w:t>
       </w:r>
     </w:p>
     <w:p>
       <w:pPr>
+        <w:ind w:firstLine="210" w:firstLineChars="100"/>
         <w:rPr>
           <w:rFonts w:hint="eastAsia"/>
           <w:lang w:val="en-US" w:eastAsia="zh-CN"/>
@@ -29,20 +30,12 @@
           <w:rFonts w:hint="eastAsia"/>
           <w:lang w:val="en-US" w:eastAsia="zh-CN"/>
         </w:rPr>
-        <w:t>Toda</w:t>
-      </w:r>
-      <w:bookmarkStart w:id="0" w:name="_GoBack"/>
-      <w:bookmarkEnd w:id="0"/>
-      <w:r>
-        <w:rPr>
-          <w:rFonts w:hint="eastAsia"/>
-          <w:lang w:val="en-US" w:eastAsia="zh-CN"/>
-        </w:rPr>
-        <w:t>y I want to talk about the world this week business of America.</w:t>
+        <w:t>Today I want to talk about the world this week business of America.</w:t>
       </w:r>
     </w:p>
     <w:p>
       <w:pPr>
+        <w:ind w:firstLine="210" w:firstLineChars="100"/>
         <w:rPr>
           <w:rFonts w:hint="eastAsia"/>
           <w:lang w:val="en-US" w:eastAsia="zh-CN"/>
@@ -118,6 +111,92 @@
     </w:p>
     <w:p>
       <w:pPr>
+        <w:ind w:firstLine="210" w:firstLineChars="100"/>
+        <w:rPr>
+          <w:rFonts w:hint="eastAsia"/>
+          <w:lang w:val="en-US" w:eastAsia="zh-CN"/>
+        </w:rPr>
+      </w:pPr>
+      <w:r>
+        <w:rPr>
+          <w:rFonts w:hint="eastAsia"/>
+          <w:lang w:val="en-US" w:eastAsia="zh-CN"/>
+        </w:rPr>
+        <w:t xml:space="preserve">So, I think, an </w:t>
+      </w:r>
+      <w:r>
+        <w:rPr>
+          <w:rFonts w:hint="eastAsia"/>
+          <w:color w:val="FF0000"/>
+          <w:lang w:val="en-US" w:eastAsia="zh-CN"/>
+        </w:rPr>
+        <w:t>inexorable decline</w:t>
+      </w:r>
+      <w:r>
+        <w:rPr>
+          <w:rFonts w:hint="eastAsia"/>
+          <w:lang w:val="en-US" w:eastAsia="zh-CN"/>
+        </w:rPr>
+        <w:t xml:space="preserve">, </w:t>
+      </w:r>
+      <w:r>
+        <w:rPr>
+          <w:rFonts w:hint="eastAsia"/>
+          <w:color w:val="FF0000"/>
+          <w:lang w:val="en-US" w:eastAsia="zh-CN"/>
+        </w:rPr>
+        <w:t>mournful</w:t>
+      </w:r>
+      <w:r>
+        <w:rPr>
+          <w:rFonts w:hint="eastAsia"/>
+          <w:lang w:val="en-US" w:eastAsia="zh-CN"/>
+        </w:rPr>
+        <w:t xml:space="preserve">, will happen in America economy if Trump is still </w:t>
+      </w:r>
+      <w:r>
+        <w:rPr>
+          <w:rFonts w:hint="eastAsia"/>
+          <w:color w:val="FF0000"/>
+          <w:lang w:val="en-US" w:eastAsia="zh-CN"/>
+        </w:rPr>
+        <w:t xml:space="preserve">comtemptible </w:t>
+      </w:r>
+      <w:r>
+        <w:rPr>
+          <w:rFonts w:hint="eastAsia"/>
+          <w:lang w:val="en-US" w:eastAsia="zh-CN"/>
+        </w:rPr>
+        <w:t xml:space="preserve">to take a defensive move against the </w:t>
+      </w:r>
+      <w:r>
+        <w:rPr>
+          <w:rFonts w:hint="eastAsia"/>
+          <w:color w:val="FF0000"/>
+          <w:lang w:val="en-US" w:eastAsia="zh-CN"/>
+        </w:rPr>
+        <w:t>pedemic</w:t>
+      </w:r>
+      <w:r>
+        <w:rPr>
+          <w:rFonts w:hint="eastAsia"/>
+          <w:lang w:val="en-US" w:eastAsia="zh-CN"/>
+        </w:rPr>
+        <w:t>.</w:t>
+      </w:r>
+    </w:p>
+    <w:p>
+      <w:pPr>
+        <w:rPr>
+          <w:rFonts w:hint="eastAsia"/>
+          <w:lang w:val="en-US" w:eastAsia="zh-CN"/>
+        </w:rPr>
+      </w:pPr>
+      <w:bookmarkStart w:id="0" w:name="_GoBack"/>
+      <w:bookmarkEnd w:id="0"/>
+    </w:p>
+    <w:p>
+      <w:pPr>
         <w:rPr>
           <w:rFonts w:hint="default"/>
           <w:lang w:val="en-US" w:eastAsia="zh-CN"/>
@@ -128,60 +207,96 @@
           <w:rFonts w:hint="eastAsia"/>
           <w:lang w:val="en-US" w:eastAsia="zh-CN"/>
         </w:rPr>
-        <w:t xml:space="preserve">So, I think, an </w:t>
-      </w:r>
-      <w:r>
-        <w:rPr>
-          <w:rFonts w:hint="eastAsia"/>
-          <w:color w:val="FF0000"/>
-          <w:lang w:val="en-US" w:eastAsia="zh-CN"/>
-        </w:rPr>
-        <w:t>inexorable decline</w:t>
-      </w:r>
-      <w:r>
-        <w:rPr>
-          <w:rFonts w:hint="eastAsia"/>
-          <w:lang w:val="en-US" w:eastAsia="zh-CN"/>
-        </w:rPr>
-        <w:t xml:space="preserve">, </w:t>
-      </w:r>
-      <w:r>
-        <w:rPr>
-          <w:rFonts w:hint="eastAsia"/>
-          <w:color w:val="FF0000"/>
-          <w:lang w:val="en-US" w:eastAsia="zh-CN"/>
-        </w:rPr>
-        <w:t>mournful</w:t>
-      </w:r>
-      <w:r>
-        <w:rPr>
-          <w:rFonts w:hint="eastAsia"/>
-          <w:lang w:val="en-US" w:eastAsia="zh-CN"/>
-        </w:rPr>
-        <w:t xml:space="preserve">, will happen in America economy if Trump is still </w:t>
-      </w:r>
-      <w:r>
-        <w:rPr>
-          <w:rFonts w:hint="eastAsia"/>
-          <w:color w:val="FF0000"/>
-          <w:lang w:val="en-US" w:eastAsia="zh-CN"/>
-        </w:rPr>
-        <w:t xml:space="preserve">comtemptible </w:t>
-      </w:r>
-      <w:r>
-        <w:rPr>
-          <w:rFonts w:hint="eastAsia"/>
-          <w:lang w:val="en-US" w:eastAsia="zh-CN"/>
-        </w:rPr>
-        <w:t xml:space="preserve">to take a defensive move against the </w:t>
-      </w:r>
-      <w:r>
-        <w:rPr>
-          <w:rFonts w:hint="eastAsia"/>
-          <w:color w:val="FF0000"/>
-          <w:lang w:val="en-US" w:eastAsia="zh-CN"/>
-        </w:rPr>
-        <w:t>pedemic</w:t>
+        <w:t>Day 2  Digital Divide</w:t>
+      </w:r>
+    </w:p>
+    <w:p>
+      <w:pPr>
+        <w:ind w:firstLine="210" w:firstLineChars="100"/>
+        <w:rPr>
+          <w:rFonts w:hint="eastAsia"/>
+          <w:lang w:val="en-US" w:eastAsia="zh-CN"/>
+        </w:rPr>
+      </w:pPr>
+      <w:r>
+        <w:rPr>
+          <w:rFonts w:hint="eastAsia"/>
+          <w:lang w:val="en-US" w:eastAsia="zh-CN"/>
+        </w:rPr>
+        <w:t>I have read an article about digital divide, in the author</w:t>
+      </w:r>
+      <w:r>
+        <w:rPr>
+          <w:rFonts w:hint="default"/>
+          <w:lang w:val="en-US" w:eastAsia="zh-CN"/>
+        </w:rPr>
+        <w:t>’</w:t>
+      </w:r>
+      <w:r>
+        <w:rPr>
+          <w:rFonts w:hint="eastAsia"/>
+          <w:lang w:val="en-US" w:eastAsia="zh-CN"/>
+        </w:rPr>
+        <w:t xml:space="preserve">s opioin, the </w:t>
+      </w:r>
+      <w:r>
+        <w:rPr>
+          <w:rFonts w:hint="eastAsia"/>
+          <w:color w:val="FF0000"/>
+          <w:lang w:val="en-US" w:eastAsia="zh-CN"/>
+        </w:rPr>
+        <w:t>divison</w:t>
+      </w:r>
+      <w:r>
+        <w:rPr>
+          <w:rFonts w:hint="eastAsia"/>
+          <w:lang w:val="en-US" w:eastAsia="zh-CN"/>
+        </w:rPr>
+        <w:t xml:space="preserve"> of the world is still exist today which is regarded as a </w:t>
+      </w:r>
+      <w:r>
+        <w:rPr>
+          <w:rFonts w:hint="eastAsia"/>
+          <w:color w:val="FF0000"/>
+          <w:lang w:val="en-US" w:eastAsia="zh-CN"/>
+        </w:rPr>
+        <w:t>looming</w:t>
+      </w:r>
+      <w:r>
+        <w:rPr>
+          <w:rFonts w:hint="eastAsia"/>
+          <w:lang w:val="en-US" w:eastAsia="zh-CN"/>
+        </w:rPr>
+        <w:t xml:space="preserve"> danger and need to be </w:t>
+      </w:r>
+      <w:r>
+        <w:rPr>
+          <w:rFonts w:hint="eastAsia"/>
+          <w:color w:val="FF0000"/>
+          <w:lang w:val="en-US" w:eastAsia="zh-CN"/>
+        </w:rPr>
+        <w:t xml:space="preserve">guarded </w:t>
+      </w:r>
+      <w:r>
+        <w:rPr>
+          <w:rFonts w:hint="eastAsia"/>
+          <w:color w:val="000000" w:themeColor="text1"/>
+          <w:lang w:val="en-US" w:eastAsia="zh-CN"/>
+          <w14:textFill>
+            <w14:solidFill>
+              <w14:schemeClr w14:val="tx1"/>
+            </w14:solidFill>
+          </w14:textFill>
+        </w:rPr>
+        <w:t>and</w:t>
+      </w:r>
+      <w:r>
+        <w:rPr>
+          <w:rFonts w:hint="eastAsia"/>
+          <w:color w:val="FF0000"/>
+          <w:lang w:val="en-US" w:eastAsia="zh-CN"/>
+        </w:rPr>
+        <w:t xml:space="preserve"> emphasised</w:t>
       </w:r>
       <w:r>
         <w:rPr>
@@ -190,6 +305,122 @@
         </w:rPr>
         <w:t>.</w:t>
       </w:r>
+    </w:p>
+    <w:p>
+      <w:pPr>
+        <w:ind w:firstLine="210" w:firstLineChars="100"/>
+        <w:rPr>
+          <w:rFonts w:hint="default"/>
+          <w:color w:val="000000" w:themeColor="text1"/>
+          <w:lang w:val="en-US" w:eastAsia="zh-CN"/>
+          <w14:textFill>
+            <w14:solidFill>
+              <w14:schemeClr w14:val="tx1"/>
+            </w14:solidFill>
+          </w14:textFill>
+        </w:rPr>
+      </w:pPr>
+      <w:r>
+        <w:rPr>
+          <w:rFonts w:hint="eastAsia"/>
+          <w:lang w:val="en-US" w:eastAsia="zh-CN"/>
+        </w:rPr>
+        <w:t xml:space="preserve">But today, the Internet access has made an </w:t>
+      </w:r>
+      <w:r>
+        <w:rPr>
+          <w:rFonts w:hint="eastAsia"/>
+          <w:color w:val="FF0000"/>
+          <w:lang w:val="en-US" w:eastAsia="zh-CN"/>
+        </w:rPr>
+        <w:t>enormous</w:t>
+      </w:r>
+      <w:r>
+        <w:rPr>
+          <w:rFonts w:hint="eastAsia"/>
+          <w:lang w:val="en-US" w:eastAsia="zh-CN"/>
+        </w:rPr>
+        <w:t xml:space="preserve"> potential which offers economic potentials, except this, the acception of foregin investment will enhance the </w:t>
+      </w:r>
+      <w:r>
+        <w:rPr>
+          <w:rFonts w:hint="eastAsia"/>
+          <w:color w:val="FF0000"/>
+          <w:lang w:val="en-US" w:eastAsia="zh-CN"/>
+        </w:rPr>
+        <w:t xml:space="preserve">electronic infrastructure </w:t>
+      </w:r>
+      <w:r>
+        <w:rPr>
+          <w:rFonts w:hint="eastAsia"/>
+          <w:color w:val="000000" w:themeColor="text1"/>
+          <w:lang w:val="en-US" w:eastAsia="zh-CN"/>
+          <w14:textFill>
+            <w14:solidFill>
+              <w14:schemeClr w14:val="tx1"/>
+            </w14:solidFill>
+          </w14:textFill>
+        </w:rPr>
+        <w:t xml:space="preserve">which may well be the best powerful tool for </w:t>
+      </w:r>
+      <w:r>
+        <w:rPr>
+          <w:rFonts w:hint="eastAsia"/>
+          <w:color w:val="FF0000"/>
+          <w:lang w:val="en-US" w:eastAsia="zh-CN"/>
+        </w:rPr>
+        <w:t>combating</w:t>
+      </w:r>
+      <w:r>
+        <w:rPr>
+          <w:rFonts w:hint="eastAsia"/>
+          <w:color w:val="000000" w:themeColor="text1"/>
+          <w:lang w:val="en-US" w:eastAsia="zh-CN"/>
+          <w14:textFill>
+            <w14:solidFill>
+              <w14:schemeClr w14:val="tx1"/>
+            </w14:solidFill>
+          </w14:textFill>
+        </w:rPr>
+        <w:t xml:space="preserve"> the world </w:t>
+      </w:r>
+      <w:r>
+        <w:rPr>
+          <w:rFonts w:hint="eastAsia"/>
+          <w:color w:val="FF0000"/>
+          <w:lang w:val="en-US" w:eastAsia="zh-CN"/>
+        </w:rPr>
+        <w:t>poverty</w:t>
+      </w:r>
+      <w:r>
+        <w:rPr>
+          <w:rFonts w:hint="eastAsia"/>
+          <w:color w:val="000000" w:themeColor="text1"/>
+          <w:lang w:val="en-US" w:eastAsia="zh-CN"/>
+          <w14:textFill>
+            <w14:solidFill>
+              <w14:schemeClr w14:val="tx1"/>
+            </w14:solidFill>
+          </w14:textFill>
+        </w:rPr>
+        <w:t xml:space="preserve"> that we ever had.</w:t>
+      </w:r>
+    </w:p>
+    <w:p>
+      <w:pPr>
+        <w:rPr>
+          <w:rFonts w:hint="default"/>
+          <w:lang w:val="en-US" w:eastAsia="zh-CN"/>
+        </w:rPr>
+      </w:pPr>
+    </w:p>
+    <w:p>
+      <w:pPr>
+        <w:rPr>
+          <w:rFonts w:hint="default"/>
+          <w:lang w:val="en-US" w:eastAsia="zh-CN"/>
+        </w:rPr>
+      </w:pPr>
     </w:p>
     <w:sectPr>
       <w:pgSz w:w="11906" w:h="16838"/>

</xml_diff>